<commit_message>
added support for --input-format-file, added support for special HTML characters in httpd log format file
</commit_message>
<xml_diff>
--- a/doc/Events Development.docx
+++ b/doc/Events Development.docx
@@ -77,6 +77,20 @@
     </w:p>
     <w:p>
       <w:pPr>
+        <w:rPr>
+          <w:rFonts w:ascii="Garamond" w:hAnsi="Garamond"/>
+        </w:rPr>
+      </w:pPr>
+    </w:p>
+    <w:p>
+      <w:pPr>
+        <w:rPr>
+          <w:rFonts w:ascii="Garamond" w:hAnsi="Garamond"/>
+        </w:rPr>
+      </w:pPr>
+    </w:p>
+    <w:p>
+      <w:pPr>
         <w:pStyle w:val="ListParagraph"/>
         <w:numPr>
           <w:ilvl w:val="0"/>
@@ -101,6 +115,153 @@
         </w:rPr>
         <w:t>fix</w:t>
       </w:r>
+      <w:r>
+        <w:rPr>
+          <w:rFonts w:ascii="Garamond" w:hAnsi="Garamond"/>
+          <w:b/>
+        </w:rPr>
+        <w:br/>
+      </w:r>
+    </w:p>
+    <w:p>
+      <w:pPr>
+        <w:pStyle w:val="ListParagraph"/>
+        <w:numPr>
+          <w:ilvl w:val="0"/>
+          <w:numId w:val="6"/>
+        </w:numPr>
+        <w:rPr>
+          <w:rFonts w:ascii="Garamond" w:hAnsi="Garamond"/>
+        </w:rPr>
+      </w:pPr>
+      <w:r>
+        <w:rPr>
+          <w:rFonts w:ascii="Garamond" w:hAnsi="Garamond"/>
+        </w:rPr>
+        <w:t>Add support for "&amp;</w:t>
+      </w:r>
+      <w:proofErr w:type="spellStart"/>
+      <w:proofErr w:type="gramStart"/>
+      <w:r>
+        <w:rPr>
+          <w:rFonts w:ascii="Garamond" w:hAnsi="Garamond"/>
+        </w:rPr>
+        <w:t>quot</w:t>
+      </w:r>
+      <w:proofErr w:type="spellEnd"/>
+      <w:r>
+        <w:rPr>
+          <w:rFonts w:ascii="Garamond" w:hAnsi="Garamond"/>
+        </w:rPr>
+        <w:t>;%</w:t>
+      </w:r>
+      <w:proofErr w:type="spellStart"/>
+      <w:proofErr w:type="gramEnd"/>
+      <w:r>
+        <w:rPr>
+          <w:rFonts w:ascii="Garamond" w:hAnsi="Garamond"/>
+        </w:rPr>
+        <w:t>I&amp;quot</w:t>
+      </w:r>
+      <w:proofErr w:type="spellEnd"/>
+      <w:r>
+        <w:rPr>
+          <w:rFonts w:ascii="Garamond" w:hAnsi="Garamond"/>
+        </w:rPr>
+        <w:t>; %h %u [%t] &amp;</w:t>
+      </w:r>
+      <w:proofErr w:type="spellStart"/>
+      <w:r>
+        <w:rPr>
+          <w:rFonts w:ascii="Garamond" w:hAnsi="Garamond"/>
+        </w:rPr>
+        <w:t>quot</w:t>
+      </w:r>
+      <w:proofErr w:type="spellEnd"/>
+      <w:r>
+        <w:rPr>
+          <w:rFonts w:ascii="Garamond" w:hAnsi="Garamond"/>
+        </w:rPr>
+        <w:t>;%</w:t>
+      </w:r>
+      <w:proofErr w:type="spellStart"/>
+      <w:r>
+        <w:rPr>
+          <w:rFonts w:ascii="Garamond" w:hAnsi="Garamond"/>
+        </w:rPr>
+        <w:t>r&amp;quot</w:t>
+      </w:r>
+      <w:proofErr w:type="spellEnd"/>
+      <w:r>
+        <w:rPr>
+          <w:rFonts w:ascii="Garamond" w:hAnsi="Garamond"/>
+        </w:rPr>
+        <w:t>; &amp;</w:t>
+      </w:r>
+      <w:proofErr w:type="spellStart"/>
+      <w:r>
+        <w:rPr>
+          <w:rFonts w:ascii="Garamond" w:hAnsi="Garamond"/>
+        </w:rPr>
+        <w:t>quot</w:t>
+      </w:r>
+      <w:proofErr w:type="spellEnd"/>
+      <w:r>
+        <w:rPr>
+          <w:rFonts w:ascii="Garamond" w:hAnsi="Garamond"/>
+        </w:rPr>
+        <w:t>;%</w:t>
+      </w:r>
+      <w:proofErr w:type="spellStart"/>
+      <w:r>
+        <w:rPr>
+          <w:rFonts w:ascii="Garamond" w:hAnsi="Garamond"/>
+        </w:rPr>
+        <w:t>q&amp;quot</w:t>
+      </w:r>
+      <w:proofErr w:type="spellEnd"/>
+      <w:r>
+        <w:rPr>
+          <w:rFonts w:ascii="Garamond" w:hAnsi="Garamond"/>
+        </w:rPr>
+        <w:t>; %s %b %D"</w:t>
+      </w:r>
+    </w:p>
+    <w:p>
+      <w:pPr>
+        <w:pStyle w:val="ListParagraph"/>
+        <w:numPr>
+          <w:ilvl w:val="0"/>
+          <w:numId w:val="6"/>
+        </w:numPr>
+        <w:rPr>
+          <w:rFonts w:ascii="Garamond" w:hAnsi="Garamond"/>
+        </w:rPr>
+      </w:pPr>
+      <w:r>
+        <w:rPr>
+          <w:rFonts w:ascii="Garamond" w:hAnsi="Garamond"/>
+        </w:rPr>
+        <w:t>Add support for –filter=expression. Example: --filter="original-request-status-code=400"</w:t>
+      </w:r>
+    </w:p>
+    <w:p>
+      <w:pPr>
+        <w:pStyle w:val="ListParagraph"/>
+        <w:rPr>
+          <w:rFonts w:ascii="Garamond" w:hAnsi="Garamond"/>
+        </w:rPr>
+      </w:pPr>
+      <w:bookmarkStart w:id="0" w:name="_GoBack"/>
+      <w:bookmarkEnd w:id="0"/>
+    </w:p>
+    <w:p>
+      <w:pPr>
+        <w:rPr>
+          <w:rFonts w:ascii="Garamond" w:hAnsi="Garamond"/>
+          <w:b/>
+        </w:rPr>
+      </w:pPr>
     </w:p>
     <w:p>
       <w:pPr>
@@ -1169,7 +1330,21 @@
         <w:rPr>
           <w:rFonts w:ascii="Garamond" w:hAnsi="Garamond"/>
         </w:rPr>
-        <w:t xml:space="preserve"> It’ll just discard events, but makes easy configuring stuff. Think /dev/null.</w:t>
+        <w:t xml:space="preserve"> It’ll just discard events, but makes easy configuring stuff. Think /</w:t>
+      </w:r>
+      <w:proofErr w:type="spellStart"/>
+      <w:r>
+        <w:rPr>
+          <w:rFonts w:ascii="Garamond" w:hAnsi="Garamond"/>
+        </w:rPr>
+        <w:t>dev</w:t>
+      </w:r>
+      <w:proofErr w:type="spellEnd"/>
+      <w:r>
+        <w:rPr>
+          <w:rFonts w:ascii="Garamond" w:hAnsi="Garamond"/>
+        </w:rPr>
+        <w:t>/null.</w:t>
       </w:r>
     </w:p>
     <w:p>
@@ -1184,8 +1359,6 @@
           <w:b/>
         </w:rPr>
       </w:pPr>
-      <w:bookmarkStart w:id="0" w:name="_GoBack"/>
-      <w:bookmarkEnd w:id="0"/>
       <w:r>
         <w:rPr>
           <w:rFonts w:ascii="Garamond" w:hAnsi="Garamond"/>
@@ -1413,6 +1586,119 @@
     </w:lvl>
   </w:abstractNum>
   <w:abstractNum w:abstractNumId="1">
+    <w:nsid w:val="1B82067A"/>
+    <w:multiLevelType w:val="hybridMultilevel"/>
+    <w:tmpl w:val="33A22A36"/>
+    <w:lvl w:ilvl="0" w:tplc="04090001">
+      <w:start w:val="1"/>
+      <w:numFmt w:val="bullet"/>
+      <w:lvlText w:val=""/>
+      <w:lvlJc w:val="left"/>
+      <w:pPr>
+        <w:ind w:left="720" w:hanging="360"/>
+      </w:pPr>
+      <w:rPr>
+        <w:rFonts w:ascii="Symbol" w:hAnsi="Symbol" w:hint="default"/>
+      </w:rPr>
+    </w:lvl>
+    <w:lvl w:ilvl="1" w:tplc="04090003" w:tentative="1">
+      <w:start w:val="1"/>
+      <w:numFmt w:val="bullet"/>
+      <w:lvlText w:val="o"/>
+      <w:lvlJc w:val="left"/>
+      <w:pPr>
+        <w:ind w:left="1440" w:hanging="360"/>
+      </w:pPr>
+      <w:rPr>
+        <w:rFonts w:ascii="Courier New" w:hAnsi="Courier New" w:cs="Courier New" w:hint="default"/>
+      </w:rPr>
+    </w:lvl>
+    <w:lvl w:ilvl="2" w:tplc="04090005" w:tentative="1">
+      <w:start w:val="1"/>
+      <w:numFmt w:val="bullet"/>
+      <w:lvlText w:val=""/>
+      <w:lvlJc w:val="left"/>
+      <w:pPr>
+        <w:ind w:left="2160" w:hanging="360"/>
+      </w:pPr>
+      <w:rPr>
+        <w:rFonts w:ascii="Wingdings" w:hAnsi="Wingdings" w:hint="default"/>
+      </w:rPr>
+    </w:lvl>
+    <w:lvl w:ilvl="3" w:tplc="04090001" w:tentative="1">
+      <w:start w:val="1"/>
+      <w:numFmt w:val="bullet"/>
+      <w:lvlText w:val=""/>
+      <w:lvlJc w:val="left"/>
+      <w:pPr>
+        <w:ind w:left="2880" w:hanging="360"/>
+      </w:pPr>
+      <w:rPr>
+        <w:rFonts w:ascii="Symbol" w:hAnsi="Symbol" w:hint="default"/>
+      </w:rPr>
+    </w:lvl>
+    <w:lvl w:ilvl="4" w:tplc="04090003" w:tentative="1">
+      <w:start w:val="1"/>
+      <w:numFmt w:val="bullet"/>
+      <w:lvlText w:val="o"/>
+      <w:lvlJc w:val="left"/>
+      <w:pPr>
+        <w:ind w:left="3600" w:hanging="360"/>
+      </w:pPr>
+      <w:rPr>
+        <w:rFonts w:ascii="Courier New" w:hAnsi="Courier New" w:cs="Courier New" w:hint="default"/>
+      </w:rPr>
+    </w:lvl>
+    <w:lvl w:ilvl="5" w:tplc="04090005" w:tentative="1">
+      <w:start w:val="1"/>
+      <w:numFmt w:val="bullet"/>
+      <w:lvlText w:val=""/>
+      <w:lvlJc w:val="left"/>
+      <w:pPr>
+        <w:ind w:left="4320" w:hanging="360"/>
+      </w:pPr>
+      <w:rPr>
+        <w:rFonts w:ascii="Wingdings" w:hAnsi="Wingdings" w:hint="default"/>
+      </w:rPr>
+    </w:lvl>
+    <w:lvl w:ilvl="6" w:tplc="04090001" w:tentative="1">
+      <w:start w:val="1"/>
+      <w:numFmt w:val="bullet"/>
+      <w:lvlText w:val=""/>
+      <w:lvlJc w:val="left"/>
+      <w:pPr>
+        <w:ind w:left="5040" w:hanging="360"/>
+      </w:pPr>
+      <w:rPr>
+        <w:rFonts w:ascii="Symbol" w:hAnsi="Symbol" w:hint="default"/>
+      </w:rPr>
+    </w:lvl>
+    <w:lvl w:ilvl="7" w:tplc="04090003" w:tentative="1">
+      <w:start w:val="1"/>
+      <w:numFmt w:val="bullet"/>
+      <w:lvlText w:val="o"/>
+      <w:lvlJc w:val="left"/>
+      <w:pPr>
+        <w:ind w:left="5760" w:hanging="360"/>
+      </w:pPr>
+      <w:rPr>
+        <w:rFonts w:ascii="Courier New" w:hAnsi="Courier New" w:cs="Courier New" w:hint="default"/>
+      </w:rPr>
+    </w:lvl>
+    <w:lvl w:ilvl="8" w:tplc="04090005" w:tentative="1">
+      <w:start w:val="1"/>
+      <w:numFmt w:val="bullet"/>
+      <w:lvlText w:val=""/>
+      <w:lvlJc w:val="left"/>
+      <w:pPr>
+        <w:ind w:left="6480" w:hanging="360"/>
+      </w:pPr>
+      <w:rPr>
+        <w:rFonts w:ascii="Wingdings" w:hAnsi="Wingdings" w:hint="default"/>
+      </w:rPr>
+    </w:lvl>
+  </w:abstractNum>
+  <w:abstractNum w:abstractNumId="2">
     <w:nsid w:val="1D14334D"/>
     <w:multiLevelType w:val="hybridMultilevel"/>
     <w:tmpl w:val="9EF6B298"/>
@@ -1525,7 +1811,7 @@
       </w:rPr>
     </w:lvl>
   </w:abstractNum>
-  <w:abstractNum w:abstractNumId="2">
+  <w:abstractNum w:abstractNumId="3">
     <w:nsid w:val="2DDC0048"/>
     <w:multiLevelType w:val="hybridMultilevel"/>
     <w:tmpl w:val="FB766EDC"/>
@@ -1638,7 +1924,7 @@
       </w:rPr>
     </w:lvl>
   </w:abstractNum>
-  <w:abstractNum w:abstractNumId="3">
+  <w:abstractNum w:abstractNumId="4">
     <w:nsid w:val="33C135BD"/>
     <w:multiLevelType w:val="hybridMultilevel"/>
     <w:tmpl w:val="CA3ABAD4"/>
@@ -1751,7 +2037,7 @@
       </w:rPr>
     </w:lvl>
   </w:abstractNum>
-  <w:abstractNum w:abstractNumId="4">
+  <w:abstractNum w:abstractNumId="5">
     <w:nsid w:val="68E26949"/>
     <w:multiLevelType w:val="hybridMultilevel"/>
     <w:tmpl w:val="CD64FC1C"/>
@@ -1864,7 +2150,7 @@
       </w:rPr>
     </w:lvl>
   </w:abstractNum>
-  <w:abstractNum w:abstractNumId="5">
+  <w:abstractNum w:abstractNumId="6">
     <w:nsid w:val="7FFC3C68"/>
     <w:multiLevelType w:val="hybridMultilevel"/>
     <w:tmpl w:val="E02813AC"/>
@@ -1978,22 +2264,25 @@
     </w:lvl>
   </w:abstractNum>
   <w:num w:numId="1">
-    <w:abstractNumId w:val="1"/>
+    <w:abstractNumId w:val="2"/>
   </w:num>
   <w:num w:numId="2">
-    <w:abstractNumId w:val="2"/>
+    <w:abstractNumId w:val="3"/>
   </w:num>
   <w:num w:numId="3">
-    <w:abstractNumId w:val="4"/>
+    <w:abstractNumId w:val="5"/>
   </w:num>
   <w:num w:numId="4">
     <w:abstractNumId w:val="0"/>
   </w:num>
   <w:num w:numId="5">
-    <w:abstractNumId w:val="5"/>
+    <w:abstractNumId w:val="6"/>
   </w:num>
   <w:num w:numId="6">
-    <w:abstractNumId w:val="3"/>
+    <w:abstractNumId w:val="4"/>
+  </w:num>
+  <w:num w:numId="7">
+    <w:abstractNumId w:val="1"/>
   </w:num>
 </w:numbering>
 </file>

</xml_diff>